<commit_message>
progression games research sources
</commit_message>
<xml_diff>
--- a/Documents/Bibliography.docx
+++ b/Documents/Bibliography.docx
@@ -551,48 +551,72 @@
           <w:lang w:val="en-GB"/>
         </w:rPr>
       </w:pPr>
-      <w:proofErr w:type="spellStart"/>
       <w:r>
         <w:rPr>
           <w:lang w:val="en-GB"/>
         </w:rPr>
-        <w:t>Factorio</w:t>
-      </w:r>
-      <w:proofErr w:type="spellEnd"/>
+        <w:t xml:space="preserve">Factorio </w:t>
+      </w:r>
+      <w:hyperlink r:id="rId25" w:history="1">
+        <w:r>
+          <w:rPr>
+            <w:rStyle w:val="Hyperlink"/>
+            <w:lang w:val="en-GB"/>
+          </w:rPr>
+          <w:t>http://store.steampowered.com/app/427520/Factorio/</w:t>
+        </w:r>
+      </w:hyperlink>
       <w:r>
         <w:rPr>
           <w:lang w:val="en-GB"/>
         </w:rPr>
         <w:t xml:space="preserve"> </w:t>
       </w:r>
-      <w:hyperlink r:id="rId25" w:history="1">
-        <w:r>
-          <w:rPr>
-            <w:rStyle w:val="Hyperlink"/>
-            <w:lang w:val="en-GB"/>
-          </w:rPr>
-          <w:t>http://store.steampowered.com/app/427520/Factorio/</w:t>
-        </w:r>
-      </w:hyperlink>
+    </w:p>
+    <w:p>
+      <w:pPr>
+        <w:rPr>
+          <w:rStyle w:val="Hyperlink"/>
+        </w:rPr>
+      </w:pPr>
       <w:r>
         <w:rPr>
           <w:lang w:val="en-GB"/>
         </w:rPr>
+        <w:t xml:space="preserve">Minecraft </w:t>
+      </w:r>
+      <w:hyperlink r:id="rId26" w:history="1">
+        <w:r>
+          <w:rPr>
+            <w:rStyle w:val="Hyperlink"/>
+          </w:rPr>
+          <w:t>https://minecraft.net/en-us/</w:t>
+        </w:r>
+      </w:hyperlink>
+    </w:p>
+    <w:p>
+      <w:r>
+        <w:t>Elder scrolls online</w:t>
+      </w:r>
+      <w:r>
+        <w:t xml:space="preserve"> </w:t>
+      </w:r>
+      <w:hyperlink r:id="rId27" w:history="1">
+        <w:r>
+          <w:rPr>
+            <w:rStyle w:val="Hyperlink"/>
+          </w:rPr>
+          <w:t>https://www.elderscrollsonline.com/en-gb/home</w:t>
+        </w:r>
+      </w:hyperlink>
+      <w:r>
         <w:t xml:space="preserve"> </w:t>
       </w:r>
       <w:bookmarkStart w:id="0" w:name="_GoBack"/>
       <w:bookmarkEnd w:id="0"/>
     </w:p>
-    <w:p>
-      <w:pPr>
-        <w:rPr>
-          <w:rStyle w:val="Hyperlink"/>
-        </w:rPr>
-      </w:pPr>
-    </w:p>
-    <w:p/>
     <w:sectPr>
-      <w:headerReference w:type="default" r:id="rId26"/>
+      <w:headerReference w:type="default" r:id="rId28"/>
       <w:pgSz w:w="12240" w:h="15840"/>
       <w:pgMar w:top="1440" w:right="1440" w:bottom="1440" w:left="1440" w:header="0" w:footer="720" w:gutter="0"/>
       <w:pgNumType w:start="1"/>

</xml_diff>